<commit_message>
mejoras sustanciales en todo el diseño responsive de la aplicacion asi como arreglo de muchos errores puntuales
</commit_message>
<xml_diff>
--- a/0__Memoria/TareasPendientes.docx
+++ b/0__Memoria/TareasPendientes.docx
@@ -89,6 +89,18 @@
       <w:proofErr w:type="spellEnd"/>
       <w:r>
         <w:t xml:space="preserve"> y que el token no haya expirado</w:t>
+      </w:r>
+    </w:p>
+    <w:p>
+      <w:pPr>
+        <w:pStyle w:val="Prrafodelista"/>
+        <w:numPr>
+          <w:ilvl w:val="0"/>
+          <w:numId w:val="1"/>
+        </w:numPr>
+      </w:pPr>
+      <w:r>
+        <w:t xml:space="preserve">Aplicar </w:t>
       </w:r>
     </w:p>
     <w:p>

</xml_diff>